<commit_message>
Modified changelog for final document, probably final version, housekeeping and minor changes on db_scripts
</commit_message>
<xml_diff>
--- a/DB assessment_final.docx
+++ b/DB assessment_final.docx
@@ -23311,7 +23311,7 @@
       <w:pPr>
         <w:pStyle w:val="NoSpacing"/>
         <w:rPr>
-          <w:rFonts w:ascii="Courier New" w:hAnsi="Courier New" w:cs="Courier New"/>
+          <w:rFonts w:ascii="Times New Roman" w:hAnsi="Times New Roman" w:cs="Times New Roman"/>
         </w:rPr>
       </w:pPr>
       <w:r>
@@ -23325,6 +23325,11 @@
           <w:rFonts w:ascii="Courier New" w:hAnsi="Courier New" w:cs="Courier New"/>
         </w:rPr>
         <w:cr/>
+      </w:r>
+      <w:r>
+        <w:rPr>
+          <w:rFonts w:ascii="Courier New" w:hAnsi="Courier New" w:cs="Courier New"/>
+        </w:rPr>
         <w:t>CREATE OR REPLACE PROCEDURE</w:t>
       </w:r>
       <w:r>
@@ -23901,6 +23906,72 @@
           <w:rFonts w:ascii="Courier New" w:hAnsi="Courier New" w:cs="Courier New"/>
         </w:rPr>
         <w:tab/>
+      </w:r>
+      <w:r>
+        <w:rPr>
+          <w:rFonts w:ascii="Courier New" w:hAnsi="Courier New" w:cs="Courier New"/>
+        </w:rPr>
+        <w:tab/>
+        <w:t xml:space="preserve">DBMS_OUTPUT.PUT_LINE('Customer must pay: ' || </w:t>
+      </w:r>
+      <w:proofErr w:type="spellStart"/>
+      <w:r>
+        <w:rPr>
+          <w:rFonts w:ascii="Courier New" w:hAnsi="Courier New" w:cs="Courier New"/>
+        </w:rPr>
+        <w:t>to_char</w:t>
+      </w:r>
+      <w:proofErr w:type="spellEnd"/>
+      <w:r>
+        <w:rPr>
+          <w:rFonts w:ascii="Courier New" w:hAnsi="Courier New" w:cs="Courier New"/>
+        </w:rPr>
+        <w:t>(</w:t>
+      </w:r>
+      <w:proofErr w:type="spellStart"/>
+      <w:r>
+        <w:rPr>
+          <w:rFonts w:ascii="Courier New" w:hAnsi="Courier New" w:cs="Courier New"/>
+        </w:rPr>
+        <w:t>v_price</w:t>
+      </w:r>
+      <w:proofErr w:type="spellEnd"/>
+      <w:r>
+        <w:rPr>
+          <w:rFonts w:ascii="Courier New" w:hAnsi="Courier New" w:cs="Courier New"/>
+        </w:rPr>
+        <w:t>));</w:t>
+      </w:r>
+      <w:r>
+        <w:rPr>
+          <w:rFonts w:ascii="Courier New" w:hAnsi="Courier New" w:cs="Courier New"/>
+        </w:rPr>
+        <w:cr/>
+      </w:r>
+      <w:r>
+        <w:rPr>
+          <w:rFonts w:ascii="Courier New" w:hAnsi="Courier New" w:cs="Courier New"/>
+        </w:rPr>
+        <w:tab/>
+      </w:r>
+      <w:r>
+        <w:rPr>
+          <w:rFonts w:ascii="Courier New" w:hAnsi="Courier New" w:cs="Courier New"/>
+        </w:rPr>
+        <w:tab/>
+        <w:t>COMMIT;</w:t>
+      </w:r>
+      <w:r>
+        <w:rPr>
+          <w:rFonts w:ascii="Courier New" w:hAnsi="Courier New" w:cs="Courier New"/>
+        </w:rPr>
+        <w:cr/>
+      </w:r>
+      <w:r>
+        <w:rPr>
+          <w:rFonts w:ascii="Courier New" w:hAnsi="Courier New" w:cs="Courier New"/>
+        </w:rPr>
+        <w:tab/>
         <w:t>ELSE</w:t>
       </w:r>
       <w:r>
@@ -23991,19 +24062,7 @@
         <w:rPr>
           <w:rFonts w:ascii="Courier New" w:hAnsi="Courier New" w:cs="Courier New"/>
         </w:rPr>
-        <w:t>(-200</w:t>
-      </w:r>
-      <w:r>
-        <w:rPr>
-          <w:rFonts w:ascii="Courier New" w:hAnsi="Courier New" w:cs="Courier New"/>
-        </w:rPr>
-        <w:t>0</w:t>
-      </w:r>
-      <w:r>
-        <w:rPr>
-          <w:rFonts w:ascii="Courier New" w:hAnsi="Courier New" w:cs="Courier New"/>
-        </w:rPr>
-        <w:t xml:space="preserve">1, 'Critical Error, call </w:t>
+        <w:t xml:space="preserve">(-20001, 'Critical Error, call </w:t>
       </w:r>
       <w:proofErr w:type="spellStart"/>
       <w:r>
@@ -24017,13 +24076,7 @@
         <w:rPr>
           <w:rFonts w:ascii="Courier New" w:hAnsi="Courier New" w:cs="Courier New"/>
         </w:rPr>
-        <w:t xml:space="preserve"> </w:t>
-      </w:r>
-      <w:r>
-        <w:rPr>
-          <w:rFonts w:ascii="Courier New" w:hAnsi="Courier New" w:cs="Courier New"/>
-        </w:rPr>
-        <w:t>' || SQLERRM);</w:t>
+        <w:t xml:space="preserve"> ' || SQLERRM);</w:t>
       </w:r>
       <w:r>
         <w:rPr>
@@ -24044,13 +24097,6 @@
         <w:cr/>
         <w:t>END;</w:t>
       </w:r>
-    </w:p>
-    <w:p>
-      <w:pPr>
-        <w:rPr>
-          <w:rFonts w:ascii="Times New Roman" w:hAnsi="Times New Roman" w:cs="Times New Roman"/>
-        </w:rPr>
-      </w:pPr>
       <w:r>
         <w:br w:type="page"/>
       </w:r>
@@ -27256,7 +27302,7 @@
             <w:rPr>
               <w:noProof/>
             </w:rPr>
-            <w:t>2</w:t>
+            <w:t>40</w:t>
           </w:r>
         </w:fldSimple>
         <w:r>
@@ -28867,7 +28913,7 @@
 </file>
 
 <file path=customXml/itemProps1.xml><?xml version="1.0" encoding="utf-8"?>
-<ds:datastoreItem xmlns:ds="http://schemas.openxmlformats.org/officeDocument/2006/customXml" ds:itemID="{F2EFD0B6-39BB-4CD5-992C-BEB18F854BB1}">
+<ds:datastoreItem xmlns:ds="http://schemas.openxmlformats.org/officeDocument/2006/customXml" ds:itemID="{0AF1B7A9-9A59-48CC-BFD7-E1D3C0C04F41}">
   <ds:schemaRefs>
     <ds:schemaRef ds:uri="http://schemas.openxmlformats.org/officeDocument/2006/bibliography"/>
   </ds:schemaRefs>

</xml_diff>

<commit_message>
Added low stock detection trigger
</commit_message>
<xml_diff>
--- a/DB assessment_final.docx
+++ b/DB assessment_final.docx
@@ -23238,10 +23238,562 @@
     </w:p>
     <w:p>
       <w:pPr>
+        <w:pStyle w:val="NoSpacing"/>
+        <w:rPr>
+          <w:rFonts w:ascii="Courier New" w:hAnsi="Courier New" w:cs="Courier New"/>
+        </w:rPr>
+      </w:pPr>
+    </w:p>
+    <w:p>
+      <w:pPr>
+        <w:pStyle w:val="NoSpacing"/>
+        <w:rPr>
+          <w:rFonts w:ascii="Courier New" w:hAnsi="Courier New" w:cs="Courier New"/>
+        </w:rPr>
+      </w:pPr>
+      <w:r>
+        <w:rPr>
+          <w:rFonts w:ascii="Courier New" w:hAnsi="Courier New" w:cs="Courier New"/>
+        </w:rPr>
+        <w:lastRenderedPageBreak/>
+        <w:t>/* This trigger prints a message every time that stock reaches minimum = 1 */</w:t>
+      </w:r>
+      <w:r>
+        <w:rPr>
+          <w:rFonts w:ascii="Courier New" w:hAnsi="Courier New" w:cs="Courier New"/>
+        </w:rPr>
+        <w:cr/>
+      </w:r>
+      <w:r>
+        <w:rPr>
+          <w:rFonts w:ascii="Courier New" w:hAnsi="Courier New" w:cs="Courier New"/>
+        </w:rPr>
+        <w:cr/>
+        <w:t>CREATE OR REPLACE TRIGGER STOCK</w:t>
+      </w:r>
+      <w:r>
+        <w:rPr>
+          <w:rFonts w:ascii="Courier New" w:hAnsi="Courier New" w:cs="Courier New"/>
+        </w:rPr>
+        <w:cr/>
+        <w:t>AFTER UPDATE ON "NH_STOCK"</w:t>
+      </w:r>
+      <w:r>
+        <w:rPr>
+          <w:rFonts w:ascii="Courier New" w:hAnsi="Courier New" w:cs="Courier New"/>
+        </w:rPr>
+        <w:cr/>
+        <w:t>FOR EACH ROW</w:t>
+      </w:r>
+      <w:r>
+        <w:rPr>
+          <w:rFonts w:ascii="Courier New" w:hAnsi="Courier New" w:cs="Courier New"/>
+        </w:rPr>
+        <w:cr/>
+      </w:r>
+      <w:r>
+        <w:rPr>
+          <w:rFonts w:ascii="Courier New" w:hAnsi="Courier New" w:cs="Courier New"/>
+        </w:rPr>
+        <w:cr/>
+        <w:t>DECLARE</w:t>
+      </w:r>
+      <w:r>
+        <w:rPr>
+          <w:rFonts w:ascii="Courier New" w:hAnsi="Courier New" w:cs="Courier New"/>
+        </w:rPr>
+        <w:cr/>
+      </w:r>
+      <w:r>
+        <w:rPr>
+          <w:rFonts w:ascii="Courier New" w:hAnsi="Courier New" w:cs="Courier New"/>
+        </w:rPr>
+        <w:tab/>
+      </w:r>
+      <w:proofErr w:type="spellStart"/>
+      <w:r>
+        <w:rPr>
+          <w:rFonts w:ascii="Courier New" w:hAnsi="Courier New" w:cs="Courier New"/>
+        </w:rPr>
+        <w:t>v_quantity</w:t>
+      </w:r>
+      <w:proofErr w:type="spellEnd"/>
+      <w:r>
+        <w:rPr>
+          <w:rFonts w:ascii="Courier New" w:hAnsi="Courier New" w:cs="Courier New"/>
+        </w:rPr>
+        <w:t xml:space="preserve"> INTEGER;</w:t>
+      </w:r>
+      <w:r>
+        <w:rPr>
+          <w:rFonts w:ascii="Courier New" w:hAnsi="Courier New" w:cs="Courier New"/>
+        </w:rPr>
+        <w:cr/>
+      </w:r>
+      <w:r>
+        <w:rPr>
+          <w:rFonts w:ascii="Courier New" w:hAnsi="Courier New" w:cs="Courier New"/>
+        </w:rPr>
+        <w:tab/>
+      </w:r>
+      <w:proofErr w:type="spellStart"/>
+      <w:r>
+        <w:rPr>
+          <w:rFonts w:ascii="Courier New" w:hAnsi="Courier New" w:cs="Courier New"/>
+        </w:rPr>
+        <w:t>v_stockID</w:t>
+      </w:r>
+      <w:proofErr w:type="spellEnd"/>
+      <w:r>
+        <w:rPr>
+          <w:rFonts w:ascii="Courier New" w:hAnsi="Courier New" w:cs="Courier New"/>
+        </w:rPr>
+        <w:t xml:space="preserve"> INTEGER;</w:t>
+      </w:r>
+      <w:r>
+        <w:rPr>
+          <w:rFonts w:ascii="Courier New" w:hAnsi="Courier New" w:cs="Courier New"/>
+        </w:rPr>
+        <w:cr/>
+        <w:t xml:space="preserve">  </w:t>
+      </w:r>
+      <w:proofErr w:type="spellStart"/>
+      <w:r>
+        <w:rPr>
+          <w:rFonts w:ascii="Courier New" w:hAnsi="Courier New" w:cs="Courier New"/>
+        </w:rPr>
+        <w:t>v_productID</w:t>
+      </w:r>
+      <w:proofErr w:type="spellEnd"/>
+      <w:r>
+        <w:rPr>
+          <w:rFonts w:ascii="Courier New" w:hAnsi="Courier New" w:cs="Courier New"/>
+        </w:rPr>
+        <w:t xml:space="preserve"> INTEGER;</w:t>
+      </w:r>
+      <w:r>
+        <w:rPr>
+          <w:rFonts w:ascii="Courier New" w:hAnsi="Courier New" w:cs="Courier New"/>
+        </w:rPr>
+        <w:cr/>
+        <w:t xml:space="preserve">  </w:t>
+      </w:r>
+      <w:proofErr w:type="spellStart"/>
+      <w:r>
+        <w:rPr>
+          <w:rFonts w:ascii="Courier New" w:hAnsi="Courier New" w:cs="Courier New"/>
+        </w:rPr>
+        <w:t>v_shopID</w:t>
+      </w:r>
+      <w:proofErr w:type="spellEnd"/>
+      <w:r>
+        <w:rPr>
+          <w:rFonts w:ascii="Courier New" w:hAnsi="Courier New" w:cs="Courier New"/>
+        </w:rPr>
+        <w:t xml:space="preserve"> INTEGER;</w:t>
+      </w:r>
+      <w:r>
+        <w:rPr>
+          <w:rFonts w:ascii="Courier New" w:hAnsi="Courier New" w:cs="Courier New"/>
+        </w:rPr>
+        <w:cr/>
+      </w:r>
+      <w:r>
+        <w:rPr>
+          <w:rFonts w:ascii="Courier New" w:hAnsi="Courier New" w:cs="Courier New"/>
+        </w:rPr>
+        <w:cr/>
+        <w:t>BEGIN</w:t>
+      </w:r>
+      <w:r>
+        <w:rPr>
+          <w:rFonts w:ascii="Courier New" w:hAnsi="Courier New" w:cs="Courier New"/>
+        </w:rPr>
+        <w:cr/>
+      </w:r>
+      <w:r>
+        <w:rPr>
+          <w:rFonts w:ascii="Courier New" w:hAnsi="Courier New" w:cs="Courier New"/>
+        </w:rPr>
+        <w:tab/>
+      </w:r>
+      <w:r>
+        <w:rPr>
+          <w:rFonts w:ascii="Courier New" w:hAnsi="Courier New" w:cs="Courier New"/>
+        </w:rPr>
+        <w:cr/>
+      </w:r>
+      <w:r>
+        <w:rPr>
+          <w:rFonts w:ascii="Courier New" w:hAnsi="Courier New" w:cs="Courier New"/>
+        </w:rPr>
+        <w:tab/>
+      </w:r>
+      <w:proofErr w:type="spellStart"/>
+      <w:r>
+        <w:rPr>
+          <w:rFonts w:ascii="Courier New" w:hAnsi="Courier New" w:cs="Courier New"/>
+        </w:rPr>
+        <w:t>v_quantity</w:t>
+      </w:r>
+      <w:proofErr w:type="spellEnd"/>
+      <w:r>
+        <w:rPr>
+          <w:rFonts w:ascii="Courier New" w:hAnsi="Courier New" w:cs="Courier New"/>
+        </w:rPr>
+        <w:t xml:space="preserve"> := :</w:t>
+      </w:r>
+      <w:proofErr w:type="spellStart"/>
+      <w:r>
+        <w:rPr>
+          <w:rFonts w:ascii="Courier New" w:hAnsi="Courier New" w:cs="Courier New"/>
+        </w:rPr>
+        <w:t>NEW.Quantity</w:t>
+      </w:r>
+      <w:proofErr w:type="spellEnd"/>
+      <w:r>
+        <w:rPr>
+          <w:rFonts w:ascii="Courier New" w:hAnsi="Courier New" w:cs="Courier New"/>
+        </w:rPr>
+        <w:t>;</w:t>
+      </w:r>
+      <w:r>
+        <w:rPr>
+          <w:rFonts w:ascii="Courier New" w:hAnsi="Courier New" w:cs="Courier New"/>
+        </w:rPr>
+        <w:cr/>
+        <w:t xml:space="preserve">  </w:t>
+      </w:r>
+      <w:proofErr w:type="spellStart"/>
+      <w:r>
+        <w:rPr>
+          <w:rFonts w:ascii="Courier New" w:hAnsi="Courier New" w:cs="Courier New"/>
+        </w:rPr>
+        <w:t>v_stockID</w:t>
+      </w:r>
+      <w:proofErr w:type="spellEnd"/>
+      <w:r>
+        <w:rPr>
+          <w:rFonts w:ascii="Courier New" w:hAnsi="Courier New" w:cs="Courier New"/>
+        </w:rPr>
+        <w:t xml:space="preserve"> := :</w:t>
+      </w:r>
+      <w:proofErr w:type="spellStart"/>
+      <w:r>
+        <w:rPr>
+          <w:rFonts w:ascii="Courier New" w:hAnsi="Courier New" w:cs="Courier New"/>
+        </w:rPr>
+        <w:t>NEW.StockID</w:t>
+      </w:r>
+      <w:proofErr w:type="spellEnd"/>
+      <w:r>
+        <w:rPr>
+          <w:rFonts w:ascii="Courier New" w:hAnsi="Courier New" w:cs="Courier New"/>
+        </w:rPr>
+        <w:t>;</w:t>
+      </w:r>
+      <w:r>
+        <w:rPr>
+          <w:rFonts w:ascii="Courier New" w:hAnsi="Courier New" w:cs="Courier New"/>
+        </w:rPr>
+        <w:cr/>
+        <w:t xml:space="preserve">  </w:t>
+      </w:r>
+      <w:proofErr w:type="spellStart"/>
+      <w:r>
+        <w:rPr>
+          <w:rFonts w:ascii="Courier New" w:hAnsi="Courier New" w:cs="Courier New"/>
+        </w:rPr>
+        <w:t>v_productID</w:t>
+      </w:r>
+      <w:proofErr w:type="spellEnd"/>
+      <w:r>
+        <w:rPr>
+          <w:rFonts w:ascii="Courier New" w:hAnsi="Courier New" w:cs="Courier New"/>
+        </w:rPr>
+        <w:t xml:space="preserve"> := :</w:t>
+      </w:r>
+      <w:proofErr w:type="spellStart"/>
+      <w:r>
+        <w:rPr>
+          <w:rFonts w:ascii="Courier New" w:hAnsi="Courier New" w:cs="Courier New"/>
+        </w:rPr>
+        <w:t>NEW.ProductID</w:t>
+      </w:r>
+      <w:proofErr w:type="spellEnd"/>
+      <w:r>
+        <w:rPr>
+          <w:rFonts w:ascii="Courier New" w:hAnsi="Courier New" w:cs="Courier New"/>
+        </w:rPr>
+        <w:t>;</w:t>
+      </w:r>
+      <w:r>
+        <w:rPr>
+          <w:rFonts w:ascii="Courier New" w:hAnsi="Courier New" w:cs="Courier New"/>
+        </w:rPr>
+        <w:cr/>
+        <w:t xml:space="preserve">  </w:t>
+      </w:r>
+      <w:proofErr w:type="spellStart"/>
+      <w:r>
+        <w:rPr>
+          <w:rFonts w:ascii="Courier New" w:hAnsi="Courier New" w:cs="Courier New"/>
+        </w:rPr>
+        <w:t>v_shopID</w:t>
+      </w:r>
+      <w:proofErr w:type="spellEnd"/>
+      <w:r>
+        <w:rPr>
+          <w:rFonts w:ascii="Courier New" w:hAnsi="Courier New" w:cs="Courier New"/>
+        </w:rPr>
+        <w:t xml:space="preserve"> := :</w:t>
+      </w:r>
+      <w:proofErr w:type="spellStart"/>
+      <w:r>
+        <w:rPr>
+          <w:rFonts w:ascii="Courier New" w:hAnsi="Courier New" w:cs="Courier New"/>
+        </w:rPr>
+        <w:t>NEW.ShopID</w:t>
+      </w:r>
+      <w:proofErr w:type="spellEnd"/>
+      <w:r>
+        <w:rPr>
+          <w:rFonts w:ascii="Courier New" w:hAnsi="Courier New" w:cs="Courier New"/>
+        </w:rPr>
+        <w:t>;</w:t>
+      </w:r>
+      <w:r>
+        <w:rPr>
+          <w:rFonts w:ascii="Courier New" w:hAnsi="Courier New" w:cs="Courier New"/>
+        </w:rPr>
+        <w:cr/>
+      </w:r>
+      <w:r>
+        <w:rPr>
+          <w:rFonts w:ascii="Courier New" w:hAnsi="Courier New" w:cs="Courier New"/>
+        </w:rPr>
+        <w:tab/>
+      </w:r>
+      <w:r>
+        <w:rPr>
+          <w:rFonts w:ascii="Courier New" w:hAnsi="Courier New" w:cs="Courier New"/>
+        </w:rPr>
+        <w:cr/>
+        <w:t xml:space="preserve">  --if stock under 2 items advise.</w:t>
+      </w:r>
+      <w:r>
+        <w:rPr>
+          <w:rFonts w:ascii="Courier New" w:hAnsi="Courier New" w:cs="Courier New"/>
+        </w:rPr>
+        <w:cr/>
+      </w:r>
+      <w:r>
+        <w:rPr>
+          <w:rFonts w:ascii="Courier New" w:hAnsi="Courier New" w:cs="Courier New"/>
+        </w:rPr>
+        <w:tab/>
+        <w:t>IF (:</w:t>
+      </w:r>
+      <w:proofErr w:type="spellStart"/>
+      <w:r>
+        <w:rPr>
+          <w:rFonts w:ascii="Courier New" w:hAnsi="Courier New" w:cs="Courier New"/>
+        </w:rPr>
+        <w:t>NEW.Quantity</w:t>
+      </w:r>
+      <w:proofErr w:type="spellEnd"/>
+      <w:r>
+        <w:rPr>
+          <w:rFonts w:ascii="Courier New" w:hAnsi="Courier New" w:cs="Courier New"/>
+        </w:rPr>
+        <w:t xml:space="preserve"> &lt; 2) THEN</w:t>
+      </w:r>
+      <w:r>
+        <w:rPr>
+          <w:rFonts w:ascii="Courier New" w:hAnsi="Courier New" w:cs="Courier New"/>
+        </w:rPr>
+        <w:cr/>
+      </w:r>
+      <w:r>
+        <w:rPr>
+          <w:rFonts w:ascii="Courier New" w:hAnsi="Courier New" w:cs="Courier New"/>
+        </w:rPr>
+        <w:tab/>
+      </w:r>
+      <w:r>
+        <w:rPr>
+          <w:rFonts w:ascii="Courier New" w:hAnsi="Courier New" w:cs="Courier New"/>
+        </w:rPr>
+        <w:tab/>
+        <w:t>DBMS_OUTPUT.PUT_LINE('Warning, minimum amount of stock reached.');</w:t>
+      </w:r>
+      <w:r>
+        <w:rPr>
+          <w:rFonts w:ascii="Courier New" w:hAnsi="Courier New" w:cs="Courier New"/>
+        </w:rPr>
+        <w:cr/>
+      </w:r>
+      <w:r>
+        <w:rPr>
+          <w:rFonts w:ascii="Courier New" w:hAnsi="Courier New" w:cs="Courier New"/>
+        </w:rPr>
+        <w:tab/>
+      </w:r>
+      <w:r>
+        <w:rPr>
+          <w:rFonts w:ascii="Courier New" w:hAnsi="Courier New" w:cs="Courier New"/>
+        </w:rPr>
+        <w:tab/>
+        <w:t>DBMS_OUTPUT.PUT_LINE('</w:t>
+      </w:r>
+      <w:proofErr w:type="spellStart"/>
+      <w:r>
+        <w:rPr>
+          <w:rFonts w:ascii="Courier New" w:hAnsi="Courier New" w:cs="Courier New"/>
+        </w:rPr>
+        <w:t>StockID</w:t>
+      </w:r>
+      <w:proofErr w:type="spellEnd"/>
+      <w:r>
+        <w:rPr>
+          <w:rFonts w:ascii="Courier New" w:hAnsi="Courier New" w:cs="Courier New"/>
+        </w:rPr>
+        <w:t xml:space="preserve">: ' || </w:t>
+      </w:r>
+      <w:proofErr w:type="spellStart"/>
+      <w:r>
+        <w:rPr>
+          <w:rFonts w:ascii="Courier New" w:hAnsi="Courier New" w:cs="Courier New"/>
+        </w:rPr>
+        <w:t>v_stockID</w:t>
+      </w:r>
+      <w:proofErr w:type="spellEnd"/>
+      <w:r>
+        <w:rPr>
+          <w:rFonts w:ascii="Courier New" w:hAnsi="Courier New" w:cs="Courier New"/>
+        </w:rPr>
+        <w:t>);</w:t>
+      </w:r>
+      <w:r>
+        <w:rPr>
+          <w:rFonts w:ascii="Courier New" w:hAnsi="Courier New" w:cs="Courier New"/>
+        </w:rPr>
+        <w:cr/>
+      </w:r>
+      <w:r>
+        <w:rPr>
+          <w:rFonts w:ascii="Courier New" w:hAnsi="Courier New" w:cs="Courier New"/>
+        </w:rPr>
+        <w:tab/>
+      </w:r>
+      <w:r>
+        <w:rPr>
+          <w:rFonts w:ascii="Courier New" w:hAnsi="Courier New" w:cs="Courier New"/>
+        </w:rPr>
+        <w:tab/>
+        <w:t>DBMS_OUTPUT.PUT_LINE('</w:t>
+      </w:r>
+      <w:proofErr w:type="spellStart"/>
+      <w:r>
+        <w:rPr>
+          <w:rFonts w:ascii="Courier New" w:hAnsi="Courier New" w:cs="Courier New"/>
+        </w:rPr>
+        <w:t>ProductID</w:t>
+      </w:r>
+      <w:proofErr w:type="spellEnd"/>
+      <w:r>
+        <w:rPr>
+          <w:rFonts w:ascii="Courier New" w:hAnsi="Courier New" w:cs="Courier New"/>
+        </w:rPr>
+        <w:t xml:space="preserve">: ' || </w:t>
+      </w:r>
+      <w:proofErr w:type="spellStart"/>
+      <w:r>
+        <w:rPr>
+          <w:rFonts w:ascii="Courier New" w:hAnsi="Courier New" w:cs="Courier New"/>
+        </w:rPr>
+        <w:t>v_productID</w:t>
+      </w:r>
+      <w:proofErr w:type="spellEnd"/>
+      <w:r>
+        <w:rPr>
+          <w:rFonts w:ascii="Courier New" w:hAnsi="Courier New" w:cs="Courier New"/>
+        </w:rPr>
+        <w:t>);</w:t>
+      </w:r>
+      <w:r>
+        <w:rPr>
+          <w:rFonts w:ascii="Courier New" w:hAnsi="Courier New" w:cs="Courier New"/>
+        </w:rPr>
+        <w:cr/>
+      </w:r>
+      <w:r>
+        <w:rPr>
+          <w:rFonts w:ascii="Courier New" w:hAnsi="Courier New" w:cs="Courier New"/>
+        </w:rPr>
+        <w:tab/>
+      </w:r>
+      <w:r>
+        <w:rPr>
+          <w:rFonts w:ascii="Courier New" w:hAnsi="Courier New" w:cs="Courier New"/>
+        </w:rPr>
+        <w:tab/>
+        <w:t>DBMS_OUTPUT.PUT_LINE('</w:t>
+      </w:r>
+      <w:proofErr w:type="spellStart"/>
+      <w:r>
+        <w:rPr>
+          <w:rFonts w:ascii="Courier New" w:hAnsi="Courier New" w:cs="Courier New"/>
+        </w:rPr>
+        <w:t>ShopID</w:t>
+      </w:r>
+      <w:proofErr w:type="spellEnd"/>
+      <w:r>
+        <w:rPr>
+          <w:rFonts w:ascii="Courier New" w:hAnsi="Courier New" w:cs="Courier New"/>
+        </w:rPr>
+        <w:t xml:space="preserve">: ' || </w:t>
+      </w:r>
+      <w:proofErr w:type="spellStart"/>
+      <w:r>
+        <w:rPr>
+          <w:rFonts w:ascii="Courier New" w:hAnsi="Courier New" w:cs="Courier New"/>
+        </w:rPr>
+        <w:t>v_shopID</w:t>
+      </w:r>
+      <w:proofErr w:type="spellEnd"/>
+      <w:r>
+        <w:rPr>
+          <w:rFonts w:ascii="Courier New" w:hAnsi="Courier New" w:cs="Courier New"/>
+        </w:rPr>
+        <w:t>);</w:t>
+      </w:r>
+      <w:r>
+        <w:rPr>
+          <w:rFonts w:ascii="Courier New" w:hAnsi="Courier New" w:cs="Courier New"/>
+        </w:rPr>
+        <w:cr/>
+      </w:r>
+      <w:r>
+        <w:rPr>
+          <w:rFonts w:ascii="Courier New" w:hAnsi="Courier New" w:cs="Courier New"/>
+        </w:rPr>
+        <w:tab/>
+        <w:t>END IF;</w:t>
+      </w:r>
+      <w:r>
+        <w:rPr>
+          <w:rFonts w:ascii="Courier New" w:hAnsi="Courier New" w:cs="Courier New"/>
+        </w:rPr>
+        <w:cr/>
+        <w:t>END;</w:t>
+      </w:r>
+    </w:p>
+    <w:p>
+      <w:pPr>
         <w:pStyle w:val="Heading2"/>
       </w:pPr>
       <w:r>
-        <w:lastRenderedPageBreak/>
         <w:t>Stored Procedure</w:t>
       </w:r>
     </w:p>
@@ -23746,6 +24298,7 @@
         <w:rPr>
           <w:rFonts w:ascii="Courier New" w:hAnsi="Courier New" w:cs="Courier New"/>
         </w:rPr>
+        <w:lastRenderedPageBreak/>
         <w:t>TreatmentID</w:t>
       </w:r>
       <w:proofErr w:type="spellEnd"/>
@@ -28913,7 +29466,7 @@
 </file>
 
 <file path=customXml/itemProps1.xml><?xml version="1.0" encoding="utf-8"?>
-<ds:datastoreItem xmlns:ds="http://schemas.openxmlformats.org/officeDocument/2006/customXml" ds:itemID="{0AF1B7A9-9A59-48CC-BFD7-E1D3C0C04F41}">
+<ds:datastoreItem xmlns:ds="http://schemas.openxmlformats.org/officeDocument/2006/customXml" ds:itemID="{FE71C9CD-E23F-4B0D-A245-CE3CC0D83E76}">
   <ds:schemaRefs>
     <ds:schemaRef ds:uri="http://schemas.openxmlformats.org/officeDocument/2006/bibliography"/>
   </ds:schemaRefs>

</xml_diff>